<commit_message>
Added Madrid weather proyect
</commit_message>
<xml_diff>
--- a/others/projects/personal_proyect_august/proyecto_individual/API   KEY   del   AEMET.docx
+++ b/others/projects/personal_proyect_august/proyecto_individual/API   KEY   del   AEMET.docx
@@ -27,7 +27,10 @@
     <w:p/>
     <w:p>
       <w:r>
-        <w:t>1984-12-02T00:00:00UTC</w:t>
+        <w:t>1984-12-01</w:t>
+      </w:r>
+      <w:r>
+        <w:t>T00:00:00UTC</w:t>
       </w:r>
     </w:p>
     <w:p/>

</xml_diff>